<commit_message>
Paso a tablas, BD y sentencias
</commit_message>
<xml_diff>
--- a/PasoaTablasBBDD.docx
+++ b/PasoaTablasBBDD.docx
@@ -14,17 +14,8 @@
           <w:b/>
           <w:bCs/>
         </w:rPr>
-        <w:t xml:space="preserve">Archivos </w:t>
-      </w:r>
-      <w:proofErr w:type="gramStart"/>
-      <w:r>
-        <w:rPr>
-          <w:b/>
-          <w:bCs/>
-        </w:rPr>
-        <w:t>multimedia(</w:t>
-      </w:r>
-      <w:proofErr w:type="gramEnd"/>
+        <w:t>Archivos multimedia(</w:t>
+      </w:r>
       <w:r>
         <w:rPr>
           <w:u w:val="single"/>
@@ -32,13 +23,8 @@
         <w:t>ruta</w:t>
       </w:r>
       <w:r>
-        <w:t xml:space="preserve">, </w:t>
-      </w:r>
-      <w:proofErr w:type="spellStart"/>
-      <w:r>
-        <w:t>texto_alternativo</w:t>
-      </w:r>
-      <w:proofErr w:type="spellEnd"/>
+        <w:t>, texto_alternativo</w:t>
+      </w:r>
       <w:r>
         <w:rPr>
           <w:b/>
@@ -54,7 +40,6 @@
           <w:bCs/>
         </w:rPr>
       </w:pPr>
-      <w:proofErr w:type="gramStart"/>
       <w:r>
         <w:rPr>
           <w:b/>
@@ -62,18 +47,15 @@
         </w:rPr>
         <w:t>Autores(</w:t>
       </w:r>
-      <w:proofErr w:type="gramEnd"/>
       <w:r>
         <w:t xml:space="preserve">nombre, apellidos, </w:t>
       </w:r>
-      <w:proofErr w:type="spellStart"/>
       <w:r>
         <w:rPr>
           <w:u w:val="single"/>
         </w:rPr>
         <w:t>dni</w:t>
       </w:r>
-      <w:proofErr w:type="spellEnd"/>
       <w:r>
         <w:rPr>
           <w:b/>
@@ -89,7 +71,6 @@
           <w:bCs/>
         </w:rPr>
       </w:pPr>
-      <w:proofErr w:type="gramStart"/>
       <w:r>
         <w:rPr>
           <w:b/>
@@ -97,7 +78,6 @@
         </w:rPr>
         <w:t>Usuarios(</w:t>
       </w:r>
-      <w:proofErr w:type="gramEnd"/>
       <w:r>
         <w:rPr>
           <w:u w:val="single"/>
@@ -105,32 +85,14 @@
         <w:t>email</w:t>
       </w:r>
       <w:r>
-        <w:t xml:space="preserve">, </w:t>
-      </w:r>
-      <w:proofErr w:type="spellStart"/>
-      <w:r>
-        <w:t>nickname</w:t>
-      </w:r>
-      <w:proofErr w:type="spellEnd"/>
-      <w:r>
-        <w:t xml:space="preserve">, contraseña, </w:t>
-      </w:r>
-      <w:proofErr w:type="spellStart"/>
-      <w:r>
-        <w:t>fecha_nacimiento</w:t>
-      </w:r>
-      <w:proofErr w:type="spellEnd"/>
-      <w:r>
-        <w:t xml:space="preserve">, notificaciones, </w:t>
-      </w:r>
-      <w:proofErr w:type="spellStart"/>
+        <w:t xml:space="preserve">, nickname, contraseña, fecha_nacimiento, notificaciones, </w:t>
+      </w:r>
       <w:r>
         <w:rPr>
           <w:color w:val="FF0000"/>
         </w:rPr>
         <w:t>foto_perfil</w:t>
       </w:r>
-      <w:proofErr w:type="spellEnd"/>
       <w:r>
         <w:rPr>
           <w:b/>
@@ -146,7 +108,6 @@
           <w:bCs/>
         </w:rPr>
       </w:pPr>
-      <w:proofErr w:type="gramStart"/>
       <w:r>
         <w:rPr>
           <w:b/>
@@ -154,29 +115,15 @@
         </w:rPr>
         <w:t>Secciones(</w:t>
       </w:r>
-      <w:proofErr w:type="spellStart"/>
-      <w:proofErr w:type="gramEnd"/>
       <w:r>
         <w:rPr>
           <w:u w:val="single"/>
         </w:rPr>
-        <w:t>nombre_seccion</w:t>
-      </w:r>
-      <w:proofErr w:type="spellEnd"/>
-      <w:r>
-        <w:rPr>
-          <w:u w:val="single"/>
-        </w:rPr>
-        <w:t>,</w:t>
-      </w:r>
-      <w:r>
-        <w:t xml:space="preserve"> </w:t>
-      </w:r>
-      <w:proofErr w:type="spellStart"/>
-      <w:r>
-        <w:t>edad_recomendada</w:t>
-      </w:r>
-      <w:proofErr w:type="spellEnd"/>
+        <w:t>nombre_seccion,</w:t>
+      </w:r>
+      <w:r>
+        <w:t xml:space="preserve"> edad_recomendada</w:t>
+      </w:r>
       <w:r>
         <w:rPr>
           <w:b/>
@@ -192,7 +139,6 @@
           <w:bCs/>
         </w:rPr>
       </w:pPr>
-      <w:proofErr w:type="gramStart"/>
       <w:r>
         <w:rPr>
           <w:b/>
@@ -200,26 +146,21 @@
         </w:rPr>
         <w:t>Temas(</w:t>
       </w:r>
-      <w:proofErr w:type="spellStart"/>
-      <w:proofErr w:type="gramEnd"/>
       <w:r>
         <w:rPr>
           <w:u w:val="single"/>
         </w:rPr>
         <w:t>nombre_tema</w:t>
       </w:r>
-      <w:proofErr w:type="spellEnd"/>
       <w:r>
         <w:t xml:space="preserve">, </w:t>
       </w:r>
-      <w:proofErr w:type="spellStart"/>
       <w:r>
         <w:rPr>
           <w:color w:val="FF0000"/>
         </w:rPr>
         <w:t>nombre_seccion</w:t>
       </w:r>
-      <w:proofErr w:type="spellEnd"/>
       <w:r>
         <w:rPr>
           <w:b/>
@@ -235,7 +176,6 @@
           <w:bCs/>
         </w:rPr>
       </w:pPr>
-      <w:proofErr w:type="gramStart"/>
       <w:r>
         <w:rPr>
           <w:b/>
@@ -243,8 +183,6 @@
         </w:rPr>
         <w:t>Noticias(</w:t>
       </w:r>
-      <w:proofErr w:type="spellStart"/>
-      <w:proofErr w:type="gramEnd"/>
       <w:r>
         <w:rPr>
           <w:u w:val="single"/>
@@ -257,29 +195,18 @@
         </w:rPr>
         <w:t>_noticia</w:t>
       </w:r>
-      <w:proofErr w:type="spellEnd"/>
       <w:r>
         <w:t>, titulo</w:t>
       </w:r>
       <w:r>
-        <w:t xml:space="preserve">, </w:t>
-      </w:r>
-      <w:proofErr w:type="spellStart"/>
-      <w:r>
-        <w:t>fecha_publicacion</w:t>
-      </w:r>
-      <w:proofErr w:type="spellEnd"/>
-      <w:r>
-        <w:t xml:space="preserve">, lugar, cuerpo, </w:t>
-      </w:r>
-      <w:proofErr w:type="spellStart"/>
+        <w:t xml:space="preserve">, fecha_publicacion, lugar, cuerpo, </w:t>
+      </w:r>
       <w:r>
         <w:rPr>
           <w:color w:val="FF0000"/>
         </w:rPr>
         <w:t>dni_autor</w:t>
       </w:r>
-      <w:proofErr w:type="spellEnd"/>
       <w:r>
         <w:rPr>
           <w:b/>
@@ -295,7 +222,6 @@
           <w:bCs/>
         </w:rPr>
       </w:pPr>
-      <w:proofErr w:type="gramStart"/>
       <w:r>
         <w:rPr>
           <w:b/>
@@ -303,56 +229,39 @@
         </w:rPr>
         <w:t>Comentarios(</w:t>
       </w:r>
-      <w:proofErr w:type="spellStart"/>
-      <w:proofErr w:type="gramEnd"/>
       <w:r>
         <w:rPr>
           <w:u w:val="single"/>
         </w:rPr>
         <w:t>id_comentario</w:t>
       </w:r>
-      <w:proofErr w:type="spellEnd"/>
-      <w:r>
-        <w:t xml:space="preserve">, comentario, </w:t>
-      </w:r>
-      <w:proofErr w:type="spellStart"/>
-      <w:r>
-        <w:t>fecha_post</w:t>
-      </w:r>
-      <w:proofErr w:type="spellEnd"/>
+      <w:r>
+        <w:t xml:space="preserve">, comentario, fecha_post, </w:t>
+      </w:r>
+      <w:r>
+        <w:rPr>
+          <w:color w:val="FF0000"/>
+        </w:rPr>
+        <w:t>email_usuario</w:t>
+      </w:r>
       <w:r>
         <w:t xml:space="preserve">, </w:t>
       </w:r>
-      <w:proofErr w:type="spellStart"/>
-      <w:r>
-        <w:rPr>
-          <w:color w:val="FF0000"/>
-        </w:rPr>
-        <w:t>email_usuario</w:t>
-      </w:r>
-      <w:proofErr w:type="spellEnd"/>
+      <w:r>
+        <w:rPr>
+          <w:color w:val="FF0000"/>
+        </w:rPr>
+        <w:t>id_noticia</w:t>
+      </w:r>
       <w:r>
         <w:t xml:space="preserve">, </w:t>
       </w:r>
-      <w:proofErr w:type="spellStart"/>
-      <w:r>
-        <w:rPr>
-          <w:color w:val="FF0000"/>
-        </w:rPr>
-        <w:t>id_noticia</w:t>
-      </w:r>
-      <w:proofErr w:type="spellEnd"/>
-      <w:r>
-        <w:t xml:space="preserve">, </w:t>
-      </w:r>
-      <w:proofErr w:type="spellStart"/>
       <w:r>
         <w:rPr>
           <w:color w:val="FF0000"/>
         </w:rPr>
         <w:t>id_respuesta</w:t>
       </w:r>
-      <w:proofErr w:type="spellEnd"/>
       <w:r>
         <w:rPr>
           <w:b/>
@@ -373,25 +282,14 @@
           <w:b/>
           <w:bCs/>
         </w:rPr>
-        <w:t xml:space="preserve">Secciones </w:t>
-      </w:r>
-      <w:proofErr w:type="gramStart"/>
-      <w:r>
-        <w:rPr>
-          <w:b/>
-          <w:bCs/>
-        </w:rPr>
-        <w:t>favoritas(</w:t>
-      </w:r>
-      <w:proofErr w:type="spellStart"/>
-      <w:proofErr w:type="gramEnd"/>
+        <w:t>Secciones favoritas(</w:t>
+      </w:r>
       <w:r>
         <w:rPr>
           <w:u w:val="single"/>
         </w:rPr>
         <w:t>id_relacion</w:t>
       </w:r>
-      <w:proofErr w:type="spellEnd"/>
       <w:r>
         <w:t xml:space="preserve">, </w:t>
       </w:r>
@@ -404,14 +302,12 @@
       <w:r>
         <w:t xml:space="preserve">, </w:t>
       </w:r>
-      <w:proofErr w:type="spellStart"/>
       <w:r>
         <w:rPr>
           <w:color w:val="FF0000"/>
         </w:rPr>
         <w:t>nombre_seccion</w:t>
       </w:r>
-      <w:proofErr w:type="spellEnd"/>
       <w:r>
         <w:rPr>
           <w:b/>
@@ -427,61 +323,37 @@
           <w:bCs/>
         </w:rPr>
       </w:pPr>
-      <w:proofErr w:type="spellStart"/>
-      <w:r>
-        <w:rPr>
-          <w:b/>
-          <w:bCs/>
-        </w:rPr>
-        <w:t>Temas_</w:t>
-      </w:r>
-      <w:proofErr w:type="gramStart"/>
-      <w:r>
-        <w:rPr>
-          <w:b/>
-          <w:bCs/>
-        </w:rPr>
-        <w:t>noticias</w:t>
-      </w:r>
-      <w:proofErr w:type="spellEnd"/>
-      <w:r>
-        <w:rPr>
-          <w:b/>
-          <w:bCs/>
-        </w:rPr>
-        <w:t>(</w:t>
-      </w:r>
-      <w:proofErr w:type="spellStart"/>
-      <w:proofErr w:type="gramEnd"/>
+      <w:r>
+        <w:rPr>
+          <w:b/>
+          <w:bCs/>
+        </w:rPr>
+        <w:t>Temas_noticias(</w:t>
+      </w:r>
       <w:r>
         <w:rPr>
           <w:u w:val="single"/>
         </w:rPr>
         <w:t>id_relacion</w:t>
       </w:r>
-      <w:proofErr w:type="spellEnd"/>
       <w:r>
         <w:t xml:space="preserve">, </w:t>
       </w:r>
-      <w:proofErr w:type="spellStart"/>
       <w:r>
         <w:rPr>
           <w:color w:val="FF0000"/>
         </w:rPr>
         <w:t>nombre_tema</w:t>
       </w:r>
-      <w:proofErr w:type="spellEnd"/>
       <w:r>
         <w:t xml:space="preserve">, </w:t>
       </w:r>
-      <w:proofErr w:type="spellStart"/>
       <w:r>
         <w:rPr>
           <w:color w:val="FF0000"/>
         </w:rPr>
         <w:t>id_noticia</w:t>
       </w:r>
-      <w:proofErr w:type="spellEnd"/>
       <w:r>
         <w:rPr>
           <w:b/>
@@ -502,25 +374,14 @@
           <w:b/>
           <w:bCs/>
         </w:rPr>
-        <w:t xml:space="preserve">Noticias </w:t>
-      </w:r>
-      <w:proofErr w:type="gramStart"/>
-      <w:r>
-        <w:rPr>
-          <w:b/>
-          <w:bCs/>
-        </w:rPr>
-        <w:t>relacionadas(</w:t>
-      </w:r>
-      <w:proofErr w:type="spellStart"/>
-      <w:proofErr w:type="gramEnd"/>
+        <w:t>Noticias relacionadas(</w:t>
+      </w:r>
       <w:r>
         <w:rPr>
           <w:u w:val="single"/>
         </w:rPr>
         <w:t>id_relacion</w:t>
       </w:r>
-      <w:proofErr w:type="spellEnd"/>
       <w:r>
         <w:t>,</w:t>
       </w:r>
@@ -531,13 +392,7 @@
         <w:rPr>
           <w:color w:val="FF0000"/>
         </w:rPr>
-        <w:t>id_noticia</w:t>
-      </w:r>
-      <w:r>
-        <w:rPr>
-          <w:color w:val="FF0000"/>
-        </w:rPr>
-        <w:t>1</w:t>
+        <w:t>id_noticia1</w:t>
       </w:r>
       <w:r>
         <w:t xml:space="preserve">, </w:t>
@@ -546,13 +401,7 @@
         <w:rPr>
           <w:color w:val="FF0000"/>
         </w:rPr>
-        <w:t>id_noticia</w:t>
-      </w:r>
-      <w:r>
-        <w:rPr>
-          <w:color w:val="FF0000"/>
-        </w:rPr>
-        <w:t>2</w:t>
+        <w:t>id_noticia2</w:t>
       </w:r>
       <w:r>
         <w:rPr>
@@ -569,61 +418,45 @@
           <w:bCs/>
         </w:rPr>
       </w:pPr>
-      <w:proofErr w:type="spellStart"/>
-      <w:r>
-        <w:rPr>
-          <w:b/>
-          <w:bCs/>
-        </w:rPr>
-        <w:t>Multimedia_</w:t>
-      </w:r>
-      <w:proofErr w:type="gramStart"/>
-      <w:r>
-        <w:rPr>
-          <w:b/>
-          <w:bCs/>
-        </w:rPr>
-        <w:t>noticias</w:t>
-      </w:r>
-      <w:proofErr w:type="spellEnd"/>
-      <w:r>
-        <w:rPr>
-          <w:b/>
-          <w:bCs/>
-        </w:rPr>
-        <w:t>(</w:t>
+      <w:r>
+        <w:rPr>
+          <w:b/>
+          <w:bCs/>
+        </w:rPr>
+        <w:t>Multimedia_noticias(</w:t>
+      </w:r>
+      <w:r>
+        <w:rPr>
+          <w:u w:val="single"/>
+        </w:rPr>
+        <w:t>id_relacion</w:t>
+      </w:r>
+      <w:r>
+        <w:t xml:space="preserve">, </w:t>
+      </w:r>
+      <w:r>
+        <w:rPr>
+          <w:color w:val="FF0000"/>
+        </w:rPr>
+        <w:t>ruta</w:t>
+      </w:r>
+      <w:r>
+        <w:t xml:space="preserve">, </w:t>
+      </w:r>
+      <w:r>
+        <w:rPr>
+          <w:color w:val="FF0000"/>
+        </w:rPr>
+        <w:t>id_notic</w:t>
       </w:r>
       <w:bookmarkStart w:id="0" w:name="_GoBack"/>
       <w:bookmarkEnd w:id="0"/>
-      <w:proofErr w:type="spellStart"/>
-      <w:proofErr w:type="gramEnd"/>
-      <w:r>
-        <w:rPr>
-          <w:u w:val="single"/>
-        </w:rPr>
-        <w:t>id_relacion</w:t>
-      </w:r>
-      <w:proofErr w:type="spellEnd"/>
-      <w:r>
-        <w:t xml:space="preserve">, </w:t>
-      </w:r>
-      <w:r>
-        <w:rPr>
-          <w:color w:val="FF0000"/>
-        </w:rPr>
-        <w:t>ruta</w:t>
-      </w:r>
-      <w:r>
-        <w:t xml:space="preserve">, </w:t>
-      </w:r>
-      <w:proofErr w:type="spellStart"/>
-      <w:r>
-        <w:rPr>
-          <w:color w:val="FF0000"/>
-        </w:rPr>
-        <w:t>id_noticia</w:t>
-      </w:r>
-      <w:proofErr w:type="spellEnd"/>
+      <w:r>
+        <w:rPr>
+          <w:color w:val="FF0000"/>
+        </w:rPr>
+        <w:t>ia</w:t>
+      </w:r>
       <w:r>
         <w:t>, portada</w:t>
       </w:r>
@@ -768,6 +601,7 @@
     <w:lsdException w:name="HTML Sample" w:semiHidden="1" w:unhideWhenUsed="1"/>
     <w:lsdException w:name="HTML Typewriter" w:semiHidden="1" w:unhideWhenUsed="1"/>
     <w:lsdException w:name="HTML Variable" w:semiHidden="1" w:unhideWhenUsed="1"/>
+    <w:lsdException w:name="Normal Table" w:semiHidden="1" w:unhideWhenUsed="1"/>
     <w:lsdException w:name="annotation subject" w:semiHidden="1" w:unhideWhenUsed="1"/>
     <w:lsdException w:name="No List" w:semiHidden="1" w:unhideWhenUsed="1"/>
     <w:lsdException w:name="Outline List 1" w:semiHidden="1" w:unhideWhenUsed="1"/>
@@ -813,9 +647,11 @@
     <w:lsdException w:name="Table Subtle 1" w:semiHidden="1" w:unhideWhenUsed="1"/>
     <w:lsdException w:name="Table Subtle 2" w:semiHidden="1" w:unhideWhenUsed="1"/>
     <w:lsdException w:name="Table Web 1" w:semiHidden="1" w:unhideWhenUsed="1"/>
+    <w:lsdException w:name="Table Web 2" w:semiHidden="1" w:unhideWhenUsed="1"/>
     <w:lsdException w:name="Table Web 3" w:semiHidden="1" w:unhideWhenUsed="1"/>
     <w:lsdException w:name="Balloon Text" w:semiHidden="1" w:unhideWhenUsed="1"/>
     <w:lsdException w:name="Table Grid" w:uiPriority="39"/>
+    <w:lsdException w:name="Table Theme" w:semiHidden="1" w:unhideWhenUsed="1"/>
     <w:lsdException w:name="Placeholder Text" w:semiHidden="1"/>
     <w:lsdException w:name="No Spacing" w:uiPriority="1" w:qFormat="1"/>
     <w:lsdException w:name="Light Shading" w:uiPriority="60"/>

</xml_diff>